<commit_message>
add to cart quantity
</commit_message>
<xml_diff>
--- a/Test Scenarios.docx
+++ b/Test Scenarios.docx
@@ -42,8 +42,6 @@
         </w:rPr>
         <w:t xml:space="preserve"> ]</w:t>
       </w:r>
-      <w:bookmarkStart w:id="0" w:name="_GoBack"/>
-      <w:bookmarkEnd w:id="0"/>
       <w:proofErr w:type="gramEnd"/>
     </w:p>
     <w:p>
@@ -128,7 +126,19 @@
         <w:t>Add to Cart Test Script</w:t>
       </w:r>
       <w:r>
-        <w:t>: Tests the process of adding items to the shopping cart, including quantity selection, product variations, and cart updates.</w:t>
+        <w:t xml:space="preserve">: Tests the process of adding items to the shopping cart, including </w:t>
+      </w:r>
+      <w:r>
+        <w:t>Product visibility after adding,</w:t>
+      </w:r>
+      <w:r>
+        <w:t xml:space="preserve"> </w:t>
+      </w:r>
+      <w:r>
+        <w:t xml:space="preserve">Product visibility after </w:t>
+      </w:r>
+      <w:r>
+        <w:t>Deleting, and Quantity</w:t>
       </w:r>
     </w:p>
     <w:p>
@@ -161,10 +171,10 @@
           <w:b/>
           <w:bCs/>
         </w:rPr>
-        <w:t>Email Notifications Test Script</w:t>
-      </w:r>
-      <w:r>
-        <w:t>: Tests email notifications sent to users for order confirmation, password reset, and other account-related activities.</w:t>
+        <w:t>Responsive Design Test Script</w:t>
+      </w:r>
+      <w:r>
+        <w:t>: Verifies the responsiveness of the website across different devices and screen sizes, including desktops, tablets, and smartphones.</w:t>
       </w:r>
     </w:p>
     <w:p>
@@ -179,25 +189,16 @@
           <w:b/>
           <w:bCs/>
         </w:rPr>
-        <w:t>Responsive Design Test Script</w:t>
-      </w:r>
-      <w:r>
-        <w:t>: Verifies the responsiveness of the website across different devices and screen sizes, including desktops, tablets, and smartphones.</w:t>
-      </w:r>
-    </w:p>
-    <w:p>
-      <w:pPr>
-        <w:numPr>
-          <w:ilvl w:val="0"/>
-          <w:numId w:val="1"/>
-        </w:numPr>
-      </w:pPr>
-      <w:r>
-        <w:rPr>
-          <w:b/>
-          <w:bCs/>
-        </w:rPr>
-        <w:t>Cross-browser Compatibility Test Script</w:t>
+        <w:t>Cross-browser Compatibilit</w:t>
+      </w:r>
+      <w:bookmarkStart w:id="0" w:name="_GoBack"/>
+      <w:bookmarkEnd w:id="0"/>
+      <w:r>
+        <w:rPr>
+          <w:b/>
+          <w:bCs/>
+        </w:rPr>
+        <w:t>y Test Script</w:t>
       </w:r>
       <w:r>
         <w:t>: Tests the compatibility of the website across different web browsers such as Chrome, Firefox, Safari, and Edge.</w:t>
@@ -736,6 +737,7 @@
   <w:style w:type="character" w:default="1" w:styleId="DefaultParagraphFont">
     <w:name w:val="Default Paragraph Font"/>
     <w:uiPriority w:val="1"/>
+    <w:semiHidden/>
     <w:unhideWhenUsed/>
   </w:style>
   <w:style w:type="table" w:default="1" w:styleId="TableNormal">

</xml_diff>

<commit_message>
ALL Functional Test Completed
</commit_message>
<xml_diff>
--- a/Test Scenarios.docx
+++ b/Test Scenarios.docx
@@ -94,13 +94,13 @@
           <w:b/>
           <w:bCs/>
         </w:rPr>
-        <w:t>Contact Us</w:t>
+        <w:t>Registration</w:t>
       </w:r>
       <w:r>
         <w:t>:</w:t>
       </w:r>
       <w:r>
-        <w:t xml:space="preserve"> Test That It Sends </w:t>
+        <w:t xml:space="preserve"> Test Did It Registered </w:t>
       </w:r>
       <w:proofErr w:type="gramStart"/>
       <w:r>
@@ -108,7 +108,7 @@
       </w:r>
       <w:proofErr w:type="gramEnd"/>
       <w:r>
-        <w:t xml:space="preserve"> Given Information Or Not</w:t>
+        <w:t xml:space="preserve"> Given User</w:t>
       </w:r>
     </w:p>
     <w:p>
@@ -123,22 +123,21 @@
           <w:b/>
           <w:bCs/>
         </w:rPr>
-        <w:t>Add to Cart Test Script</w:t>
-      </w:r>
-      <w:r>
-        <w:t xml:space="preserve">: Tests the process of adding items to the shopping cart, including </w:t>
-      </w:r>
-      <w:r>
-        <w:t>Product visibility after adding,</w:t>
-      </w:r>
-      <w:r>
-        <w:t xml:space="preserve"> </w:t>
-      </w:r>
-      <w:r>
-        <w:t xml:space="preserve">Product visibility after </w:t>
-      </w:r>
-      <w:r>
-        <w:t>Deleting, and Quantity</w:t>
+        <w:t>Contact Us</w:t>
+      </w:r>
+      <w:r>
+        <w:t>:</w:t>
+      </w:r>
+      <w:r>
+        <w:t xml:space="preserve"> Test That It Sends </w:t>
+      </w:r>
+      <w:proofErr w:type="gramStart"/>
+      <w:r>
+        <w:t>The</w:t>
+      </w:r>
+      <w:proofErr w:type="gramEnd"/>
+      <w:r>
+        <w:t xml:space="preserve"> Given Information Or Not</w:t>
       </w:r>
     </w:p>
     <w:p>
@@ -153,10 +152,19 @@
           <w:b/>
           <w:bCs/>
         </w:rPr>
-        <w:t>Checkout Test Script</w:t>
-      </w:r>
-      <w:r>
-        <w:t>: Validates the checkout process, including entering shipping and billing information, selecting payment methods, and confirming orders.</w:t>
+        <w:t>Add to Cart Test Script</w:t>
+      </w:r>
+      <w:r>
+        <w:t xml:space="preserve">: Tests the process of adding items to the shopping cart, including </w:t>
+      </w:r>
+      <w:r>
+        <w:t>Product visibility after adding,</w:t>
+      </w:r>
+      <w:r>
+        <w:t xml:space="preserve"> </w:t>
+      </w:r>
+      <w:r>
+        <w:t>Product visibility after Deleting, and Quantity</w:t>
       </w:r>
     </w:p>
     <w:p>
@@ -171,13 +179,15 @@
           <w:b/>
           <w:bCs/>
         </w:rPr>
-        <w:t>Responsive Design Test Script</w:t>
-      </w:r>
-      <w:r>
-        <w:t>: Verifies the responsiveness of the website across different devices and screen sizes, including desktops, tablets, and smartphones.</w:t>
-      </w:r>
-      <w:r>
-        <w:t xml:space="preserve"> (MANUALLY)</w:t>
+        <w:t>Checkout Test Script</w:t>
+      </w:r>
+      <w:r>
+        <w:t xml:space="preserve">: Validates the checkout process, including entering shipping and billing information, </w:t>
+      </w:r>
+      <w:bookmarkStart w:id="0" w:name="_GoBack"/>
+      <w:bookmarkEnd w:id="0"/>
+      <w:r>
+        <w:t>and confirming orders.</w:t>
       </w:r>
     </w:p>
     <w:p>
@@ -192,18 +202,37 @@
           <w:b/>
           <w:bCs/>
         </w:rPr>
-        <w:t>Cross-browser Compatibility Test Script</w:t>
-      </w:r>
-      <w:r>
-        <w:t>: Tests the compatibility of the website across different web browsers such as Chrome, Firefox, Safari, and Edge.</w:t>
+        <w:t>Responsive Design Test Script</w:t>
+      </w:r>
+      <w:r>
+        <w:t>: Verifies the responsiveness of the website across different devices and screen sizes, including desktops, tablets, and smartphones.</w:t>
+      </w:r>
+      <w:r>
+        <w:t xml:space="preserve"> (MANUALLY)</w:t>
       </w:r>
     </w:p>
     <w:p>
       <w:pPr>
+        <w:numPr>
+          <w:ilvl w:val="0"/>
+          <w:numId w:val="1"/>
+        </w:numPr>
+      </w:pPr>
+      <w:r>
+        <w:rPr>
+          <w:b/>
+          <w:bCs/>
+        </w:rPr>
+        <w:t>Cross-browser Compatibility Test Script</w:t>
+      </w:r>
+      <w:r>
+        <w:t>: Tests the compatibility of the website across different web browsers such as Chrome, Firefox, Safari, and Edge.</w:t>
+      </w:r>
+    </w:p>
+    <w:p>
+      <w:pPr>
         <w:ind w:left="720"/>
       </w:pPr>
-      <w:bookmarkStart w:id="0" w:name="_GoBack"/>
-      <w:bookmarkEnd w:id="0"/>
     </w:p>
     <w:p/>
     <w:sectPr>

</xml_diff>